<commit_message>
Progress on Yield Model
Added cansim files
</commit_message>
<xml_diff>
--- a/YieldDataAcquisition.docx
+++ b/YieldDataAcquisition.docx
@@ -17,8 +17,6 @@
         </w:rPr>
         <w:t>Yield Data Acquisition</w:t>
       </w:r>
-      <w:bookmarkStart w:id="0" w:name="_GoBack"/>
-      <w:bookmarkEnd w:id="0"/>
     </w:p>
     <w:p>
       <w:pPr>
@@ -198,19 +196,7 @@
         <w:rPr>
           <w:b/>
         </w:rPr>
-        <w:t>cansim0</w:t>
-      </w:r>
-      <w:r>
-        <w:rPr>
-          <w:b/>
-        </w:rPr>
-        <w:t>010010</w:t>
-      </w:r>
-      <w:r>
-        <w:rPr>
-          <w:b/>
-        </w:rPr>
-        <w:t xml:space="preserve">.XXXX.csv </w:t>
+        <w:t xml:space="preserve">cansim0010010.XXXX.csv </w:t>
       </w:r>
       <w:r>
         <w:t>where XXXX is the digits of the year the population data is from.</w:t>
@@ -234,13 +220,7 @@
         <w:t>_</w:t>
       </w:r>
       <w:r>
-        <w:t xml:space="preserve"> in the code and</w:t>
-      </w:r>
-      <w:r>
-        <w:t xml:space="preserve"> change the ‘cansim00010010.XXXX</w:t>
-      </w:r>
-      <w:r>
-        <w:t>.csv’ to match the exact name of the file in your working directory.</w:t>
+        <w:t xml:space="preserve"> in the code and change the ‘cansim00010010.XXXX.csv’ to match the exact name of the file in your working directory.</w:t>
       </w:r>
     </w:p>
     <w:p>
@@ -276,6 +256,123 @@
     </w:p>
     <w:p>
       <w:pPr>
+        <w:rPr>
+          <w:b/>
+        </w:rPr>
+      </w:pPr>
+      <w:r>
+        <w:rPr>
+          <w:b/>
+          <w:noProof/>
+        </w:rPr>
+        <w:lastRenderedPageBreak/>
+        <w:drawing>
+          <wp:inline distT="0" distB="0" distL="0" distR="0" wp14:anchorId="34A9F177" wp14:editId="20B2E56C">
+            <wp:extent cx="5486400" cy="4904105"/>
+            <wp:effectExtent l="0" t="0" r="0" b="0"/>
+            <wp:docPr id="4" name="Picture 4"/>
+            <wp:cNvGraphicFramePr>
+              <a:graphicFrameLocks xmlns:a="http://schemas.openxmlformats.org/drawingml/2006/main" noChangeAspect="1"/>
+            </wp:cNvGraphicFramePr>
+            <a:graphic xmlns:a="http://schemas.openxmlformats.org/drawingml/2006/main">
+              <a:graphicData uri="http://schemas.openxmlformats.org/drawingml/2006/picture">
+                <pic:pic xmlns:pic="http://schemas.openxmlformats.org/drawingml/2006/picture">
+                  <pic:nvPicPr>
+                    <pic:cNvPr id="0" name="Screen Shot 2017-11-27 at 5.17.25 PM.png"/>
+                    <pic:cNvPicPr/>
+                  </pic:nvPicPr>
+                  <pic:blipFill>
+                    <a:blip r:embed="rId8">
+                      <a:extLst>
+                        <a:ext uri="{28A0092B-C50C-407E-A947-70E740481C1C}">
+                          <a14:useLocalDpi xmlns:a14="http://schemas.microsoft.com/office/drawing/2010/main" val="0"/>
+                        </a:ext>
+                      </a:extLst>
+                    </a:blip>
+                    <a:stretch>
+                      <a:fillRect/>
+                    </a:stretch>
+                  </pic:blipFill>
+                  <pic:spPr>
+                    <a:xfrm>
+                      <a:off x="0" y="0"/>
+                      <a:ext cx="5486400" cy="4904105"/>
+                    </a:xfrm>
+                    <a:prstGeom prst="rect">
+                      <a:avLst/>
+                    </a:prstGeom>
+                  </pic:spPr>
+                </pic:pic>
+              </a:graphicData>
+            </a:graphic>
+          </wp:inline>
+        </w:drawing>
+      </w:r>
+    </w:p>
+    <w:p>
+      <w:pPr>
+        <w:pStyle w:val="ListParagraph"/>
+        <w:numPr>
+          <w:ilvl w:val="0"/>
+          <w:numId w:val="3"/>
+        </w:numPr>
+      </w:pPr>
+      <w:r>
+        <w:t xml:space="preserve">Download the file for database loading (as always) </w:t>
+      </w:r>
+    </w:p>
+    <w:p>
+      <w:pPr>
+        <w:pStyle w:val="ListParagraph"/>
+        <w:numPr>
+          <w:ilvl w:val="0"/>
+          <w:numId w:val="3"/>
+        </w:numPr>
+      </w:pPr>
+      <w:r>
+        <w:t xml:space="preserve">Navigate to the downloaded file in your downloads folder. Open </w:t>
+      </w:r>
+      <w:proofErr w:type="gramStart"/>
+      <w:r>
+        <w:t>in,</w:t>
+      </w:r>
+      <w:proofErr w:type="gramEnd"/>
+      <w:r>
+        <w:t xml:space="preserve"> click Save As, save to the ‘m1.data’ folder and change file name to </w:t>
+      </w:r>
+      <w:r>
+        <w:rPr>
+          <w:b/>
+        </w:rPr>
+        <w:t xml:space="preserve">cansim0010009.XXXX.csv </w:t>
+      </w:r>
+      <w:r>
+        <w:t>where XXXX is the digits of the year the population data is from.</w:t>
+      </w:r>
+    </w:p>
+    <w:p>
+      <w:pPr>
+        <w:pStyle w:val="ListParagraph"/>
+        <w:numPr>
+          <w:ilvl w:val="0"/>
+          <w:numId w:val="3"/>
+        </w:numPr>
+      </w:pPr>
+      <w:r>
+        <w:t xml:space="preserve">Go to line </w:t>
+      </w:r>
+      <w:r>
+        <w:rPr>
+          <w:highlight w:val="darkGreen"/>
+        </w:rPr>
+        <w:t>_</w:t>
+      </w:r>
+      <w:r>
+        <w:t xml:space="preserve"> in the code and change the ‘cansim00010009.XXXX.csv’ to match the exact name of the file in your working directory.</w:t>
+      </w:r>
+    </w:p>
+    <w:p>
+      <w:pPr>
         <w:pStyle w:val="ListParagraph"/>
         <w:ind w:left="760"/>
         <w:rPr>
@@ -298,19 +395,148 @@
         <w:rPr>
           <w:b/>
         </w:rPr>
-        <w:lastRenderedPageBreak/>
         <w:t>CANSIM Table 001-0013 ("marketed production"/"seeded area"), (Statistics Canada, 2014)  </w:t>
       </w:r>
     </w:p>
     <w:p>
       <w:pPr>
+        <w:rPr>
+          <w:b/>
+        </w:rPr>
+      </w:pPr>
+      <w:r>
+        <w:rPr>
+          <w:b/>
+          <w:noProof/>
+        </w:rPr>
+        <w:drawing>
+          <wp:inline distT="0" distB="0" distL="0" distR="0" wp14:anchorId="2E4077D5" wp14:editId="3030E71E">
+            <wp:extent cx="5486400" cy="6517640"/>
+            <wp:effectExtent l="0" t="0" r="0" b="10160"/>
+            <wp:docPr id="5" name="Picture 5"/>
+            <wp:cNvGraphicFramePr>
+              <a:graphicFrameLocks xmlns:a="http://schemas.openxmlformats.org/drawingml/2006/main" noChangeAspect="1"/>
+            </wp:cNvGraphicFramePr>
+            <a:graphic xmlns:a="http://schemas.openxmlformats.org/drawingml/2006/main">
+              <a:graphicData uri="http://schemas.openxmlformats.org/drawingml/2006/picture">
+                <pic:pic xmlns:pic="http://schemas.openxmlformats.org/drawingml/2006/picture">
+                  <pic:nvPicPr>
+                    <pic:cNvPr id="0" name="Screen Shot 2017-11-27 at 5.48.20 PM.png"/>
+                    <pic:cNvPicPr/>
+                  </pic:nvPicPr>
+                  <pic:blipFill>
+                    <a:blip r:embed="rId9">
+                      <a:extLst>
+                        <a:ext uri="{28A0092B-C50C-407E-A947-70E740481C1C}">
+                          <a14:useLocalDpi xmlns:a14="http://schemas.microsoft.com/office/drawing/2010/main" val="0"/>
+                        </a:ext>
+                      </a:extLst>
+                    </a:blip>
+                    <a:stretch>
+                      <a:fillRect/>
+                    </a:stretch>
+                  </pic:blipFill>
+                  <pic:spPr>
+                    <a:xfrm>
+                      <a:off x="0" y="0"/>
+                      <a:ext cx="5486400" cy="6517640"/>
+                    </a:xfrm>
+                    <a:prstGeom prst="rect">
+                      <a:avLst/>
+                    </a:prstGeom>
+                  </pic:spPr>
+                </pic:pic>
+              </a:graphicData>
+            </a:graphic>
+          </wp:inline>
+        </w:drawing>
+      </w:r>
+    </w:p>
+    <w:p>
+      <w:pPr>
+        <w:pStyle w:val="ListParagraph"/>
+        <w:numPr>
+          <w:ilvl w:val="0"/>
+          <w:numId w:val="4"/>
+        </w:numPr>
+      </w:pPr>
+      <w:r>
+        <w:t xml:space="preserve">Download the file for database loading (as always) </w:t>
+      </w:r>
+    </w:p>
+    <w:p>
+      <w:pPr>
+        <w:pStyle w:val="ListParagraph"/>
+        <w:numPr>
+          <w:ilvl w:val="0"/>
+          <w:numId w:val="4"/>
+        </w:numPr>
+      </w:pPr>
+      <w:r>
+        <w:t xml:space="preserve">Navigate to the downloaded file in your downloads folder. Open </w:t>
+      </w:r>
+      <w:proofErr w:type="gramStart"/>
+      <w:r>
+        <w:t>in,</w:t>
+      </w:r>
+      <w:proofErr w:type="gramEnd"/>
+      <w:r>
+        <w:t xml:space="preserve"> click Save As, save to the ‘m1.data’ folder and change file name to </w:t>
+      </w:r>
+      <w:r>
+        <w:rPr>
+          <w:b/>
+        </w:rPr>
+        <w:t>cansim0010013</w:t>
+      </w:r>
+      <w:r>
+        <w:rPr>
+          <w:b/>
+        </w:rPr>
+        <w:t xml:space="preserve">.XXXX.csv </w:t>
+      </w:r>
+      <w:r>
+        <w:t>where XXXX is the digits of the year the population data is from.</w:t>
+      </w:r>
+    </w:p>
+    <w:p>
+      <w:pPr>
+        <w:pStyle w:val="ListParagraph"/>
+        <w:numPr>
+          <w:ilvl w:val="0"/>
+          <w:numId w:val="4"/>
+        </w:numPr>
+      </w:pPr>
+      <w:r>
+        <w:t xml:space="preserve">Go to line </w:t>
+      </w:r>
+      <w:r>
+        <w:rPr>
+          <w:highlight w:val="darkGreen"/>
+        </w:rPr>
+        <w:t>_</w:t>
+      </w:r>
+      <w:r>
+        <w:t xml:space="preserve"> in the cod</w:t>
+      </w:r>
+      <w:r>
+        <w:t>e and change the ‘cansim00010013</w:t>
+      </w:r>
+      <w:r>
+        <w:t>.XXXX.csv’ to match the exact name of the file in your working directory.</w:t>
+      </w:r>
+    </w:p>
+    <w:p>
+      <w:pPr>
         <w:pStyle w:val="ListParagraph"/>
         <w:ind w:left="760"/>
         <w:rPr>
           <w:b/>
         </w:rPr>
       </w:pPr>
+      <w:bookmarkStart w:id="0" w:name="_GoBack"/>
+      <w:bookmarkEnd w:id="0"/>
     </w:p>
     <w:p>
       <w:pPr>
@@ -428,6 +654,92 @@
 <file path=word/numbering.xml><?xml version="1.0" encoding="utf-8"?>
 <w:numbering xmlns:wpc="http://schemas.microsoft.com/office/word/2010/wordprocessingCanvas" xmlns:mo="http://schemas.microsoft.com/office/mac/office/2008/main" xmlns:mc="http://schemas.openxmlformats.org/markup-compatibility/2006" xmlns:mv="urn:schemas-microsoft-com:mac:vml" xmlns:o="urn:schemas-microsoft-com:office:office" xmlns:r="http://schemas.openxmlformats.org/officeDocument/2006/relationships" xmlns:m="http://schemas.openxmlformats.org/officeDocument/2006/math" xmlns:v="urn:schemas-microsoft-com:vml" xmlns:wp14="http://schemas.microsoft.com/office/word/2010/wordprocessingDrawing" xmlns:wp="http://schemas.openxmlformats.org/drawingml/2006/wordprocessingDrawing" xmlns:w10="urn:schemas-microsoft-com:office:word" xmlns:w="http://schemas.openxmlformats.org/wordprocessingml/2006/main" xmlns:w14="http://schemas.microsoft.com/office/word/2010/wordml" xmlns:wpg="http://schemas.microsoft.com/office/word/2010/wordprocessingGroup" xmlns:wpi="http://schemas.microsoft.com/office/word/2010/wordprocessingInk" xmlns:wne="http://schemas.microsoft.com/office/word/2006/wordml" xmlns:wps="http://schemas.microsoft.com/office/word/2010/wordprocessingShape" mc:Ignorable="w14 wp14">
   <w:abstractNum w:abstractNumId="0">
+    <w:nsid w:val="18192D4E"/>
+    <w:multiLevelType w:val="hybridMultilevel"/>
+    <w:tmpl w:val="45BA5486"/>
+    <w:lvl w:ilvl="0" w:tplc="0409000F">
+      <w:start w:val="1"/>
+      <w:numFmt w:val="decimal"/>
+      <w:lvlText w:val="%1."/>
+      <w:lvlJc w:val="left"/>
+      <w:pPr>
+        <w:ind w:left="720" w:hanging="360"/>
+      </w:pPr>
+    </w:lvl>
+    <w:lvl w:ilvl="1" w:tplc="04090019">
+      <w:start w:val="1"/>
+      <w:numFmt w:val="lowerLetter"/>
+      <w:lvlText w:val="%2."/>
+      <w:lvlJc w:val="left"/>
+      <w:pPr>
+        <w:ind w:left="1440" w:hanging="360"/>
+      </w:pPr>
+    </w:lvl>
+    <w:lvl w:ilvl="2" w:tplc="0409001B">
+      <w:start w:val="1"/>
+      <w:numFmt w:val="lowerRoman"/>
+      <w:lvlText w:val="%3."/>
+      <w:lvlJc w:val="right"/>
+      <w:pPr>
+        <w:ind w:left="2160" w:hanging="180"/>
+      </w:pPr>
+    </w:lvl>
+    <w:lvl w:ilvl="3" w:tplc="0409000F" w:tentative="1">
+      <w:start w:val="1"/>
+      <w:numFmt w:val="decimal"/>
+      <w:lvlText w:val="%4."/>
+      <w:lvlJc w:val="left"/>
+      <w:pPr>
+        <w:ind w:left="2880" w:hanging="360"/>
+      </w:pPr>
+    </w:lvl>
+    <w:lvl w:ilvl="4" w:tplc="04090019" w:tentative="1">
+      <w:start w:val="1"/>
+      <w:numFmt w:val="lowerLetter"/>
+      <w:lvlText w:val="%5."/>
+      <w:lvlJc w:val="left"/>
+      <w:pPr>
+        <w:ind w:left="3600" w:hanging="360"/>
+      </w:pPr>
+    </w:lvl>
+    <w:lvl w:ilvl="5" w:tplc="0409001B" w:tentative="1">
+      <w:start w:val="1"/>
+      <w:numFmt w:val="lowerRoman"/>
+      <w:lvlText w:val="%6."/>
+      <w:lvlJc w:val="right"/>
+      <w:pPr>
+        <w:ind w:left="4320" w:hanging="180"/>
+      </w:pPr>
+    </w:lvl>
+    <w:lvl w:ilvl="6" w:tplc="0409000F" w:tentative="1">
+      <w:start w:val="1"/>
+      <w:numFmt w:val="decimal"/>
+      <w:lvlText w:val="%7."/>
+      <w:lvlJc w:val="left"/>
+      <w:pPr>
+        <w:ind w:left="5040" w:hanging="360"/>
+      </w:pPr>
+    </w:lvl>
+    <w:lvl w:ilvl="7" w:tplc="04090019" w:tentative="1">
+      <w:start w:val="1"/>
+      <w:numFmt w:val="lowerLetter"/>
+      <w:lvlText w:val="%8."/>
+      <w:lvlJc w:val="left"/>
+      <w:pPr>
+        <w:ind w:left="5760" w:hanging="360"/>
+      </w:pPr>
+    </w:lvl>
+    <w:lvl w:ilvl="8" w:tplc="0409001B" w:tentative="1">
+      <w:start w:val="1"/>
+      <w:numFmt w:val="lowerRoman"/>
+      <w:lvlText w:val="%9."/>
+      <w:lvlJc w:val="right"/>
+      <w:pPr>
+        <w:ind w:left="6480" w:hanging="180"/>
+      </w:pPr>
+    </w:lvl>
+  </w:abstractNum>
+  <w:abstractNum w:abstractNumId="1">
     <w:nsid w:val="1E025DAA"/>
     <w:multiLevelType w:val="hybridMultilevel"/>
     <w:tmpl w:val="73805526"/>
@@ -516,7 +828,7 @@
       </w:pPr>
     </w:lvl>
   </w:abstractNum>
-  <w:abstractNum w:abstractNumId="1">
+  <w:abstractNum w:abstractNumId="2">
     <w:nsid w:val="56D5680B"/>
     <w:multiLevelType w:val="hybridMultilevel"/>
     <w:tmpl w:val="45BA5486"/>
@@ -602,11 +914,103 @@
       </w:pPr>
     </w:lvl>
   </w:abstractNum>
+  <w:abstractNum w:abstractNumId="3">
+    <w:nsid w:val="72EB6EAA"/>
+    <w:multiLevelType w:val="hybridMultilevel"/>
+    <w:tmpl w:val="45BA5486"/>
+    <w:lvl w:ilvl="0" w:tplc="0409000F">
+      <w:start w:val="1"/>
+      <w:numFmt w:val="decimal"/>
+      <w:lvlText w:val="%1."/>
+      <w:lvlJc w:val="left"/>
+      <w:pPr>
+        <w:ind w:left="720" w:hanging="360"/>
+      </w:pPr>
+    </w:lvl>
+    <w:lvl w:ilvl="1" w:tplc="04090019">
+      <w:start w:val="1"/>
+      <w:numFmt w:val="lowerLetter"/>
+      <w:lvlText w:val="%2."/>
+      <w:lvlJc w:val="left"/>
+      <w:pPr>
+        <w:ind w:left="1440" w:hanging="360"/>
+      </w:pPr>
+    </w:lvl>
+    <w:lvl w:ilvl="2" w:tplc="0409001B">
+      <w:start w:val="1"/>
+      <w:numFmt w:val="lowerRoman"/>
+      <w:lvlText w:val="%3."/>
+      <w:lvlJc w:val="right"/>
+      <w:pPr>
+        <w:ind w:left="2160" w:hanging="180"/>
+      </w:pPr>
+    </w:lvl>
+    <w:lvl w:ilvl="3" w:tplc="0409000F" w:tentative="1">
+      <w:start w:val="1"/>
+      <w:numFmt w:val="decimal"/>
+      <w:lvlText w:val="%4."/>
+      <w:lvlJc w:val="left"/>
+      <w:pPr>
+        <w:ind w:left="2880" w:hanging="360"/>
+      </w:pPr>
+    </w:lvl>
+    <w:lvl w:ilvl="4" w:tplc="04090019" w:tentative="1">
+      <w:start w:val="1"/>
+      <w:numFmt w:val="lowerLetter"/>
+      <w:lvlText w:val="%5."/>
+      <w:lvlJc w:val="left"/>
+      <w:pPr>
+        <w:ind w:left="3600" w:hanging="360"/>
+      </w:pPr>
+    </w:lvl>
+    <w:lvl w:ilvl="5" w:tplc="0409001B" w:tentative="1">
+      <w:start w:val="1"/>
+      <w:numFmt w:val="lowerRoman"/>
+      <w:lvlText w:val="%6."/>
+      <w:lvlJc w:val="right"/>
+      <w:pPr>
+        <w:ind w:left="4320" w:hanging="180"/>
+      </w:pPr>
+    </w:lvl>
+    <w:lvl w:ilvl="6" w:tplc="0409000F" w:tentative="1">
+      <w:start w:val="1"/>
+      <w:numFmt w:val="decimal"/>
+      <w:lvlText w:val="%7."/>
+      <w:lvlJc w:val="left"/>
+      <w:pPr>
+        <w:ind w:left="5040" w:hanging="360"/>
+      </w:pPr>
+    </w:lvl>
+    <w:lvl w:ilvl="7" w:tplc="04090019" w:tentative="1">
+      <w:start w:val="1"/>
+      <w:numFmt w:val="lowerLetter"/>
+      <w:lvlText w:val="%8."/>
+      <w:lvlJc w:val="left"/>
+      <w:pPr>
+        <w:ind w:left="5760" w:hanging="360"/>
+      </w:pPr>
+    </w:lvl>
+    <w:lvl w:ilvl="8" w:tplc="0409001B" w:tentative="1">
+      <w:start w:val="1"/>
+      <w:numFmt w:val="lowerRoman"/>
+      <w:lvlText w:val="%9."/>
+      <w:lvlJc w:val="right"/>
+      <w:pPr>
+        <w:ind w:left="6480" w:hanging="180"/>
+      </w:pPr>
+    </w:lvl>
+  </w:abstractNum>
   <w:num w:numId="1">
+    <w:abstractNumId w:val="1"/>
+  </w:num>
+  <w:num w:numId="2">
+    <w:abstractNumId w:val="2"/>
+  </w:num>
+  <w:num w:numId="3">
     <w:abstractNumId w:val="0"/>
   </w:num>
-  <w:num w:numId="2">
-    <w:abstractNumId w:val="1"/>
+  <w:num w:numId="4">
+    <w:abstractNumId w:val="3"/>
   </w:num>
 </w:numbering>
 </file>

</xml_diff>

<commit_message>
Fuzzy string matching to merge yield data with land use data
</commit_message>
<xml_diff>
--- a/YieldDataAcquisition.docx
+++ b/YieldDataAcquisition.docx
@@ -330,15 +330,7 @@
         </w:numPr>
       </w:pPr>
       <w:r>
-        <w:t xml:space="preserve">Navigate to the downloaded file in your downloads folder. Open </w:t>
-      </w:r>
-      <w:proofErr w:type="gramStart"/>
-      <w:r>
-        <w:t>in,</w:t>
-      </w:r>
-      <w:proofErr w:type="gramEnd"/>
-      <w:r>
-        <w:t xml:space="preserve"> click Save As, save to the ‘m1.data’ folder and change file name to </w:t>
+        <w:t xml:space="preserve">Navigate to the downloaded file in your downloads folder. Open in, click Save As, save to the ‘m1.data’ folder and change file name to </w:t>
       </w:r>
       <w:r>
         <w:rPr>
@@ -474,27 +466,13 @@
         </w:numPr>
       </w:pPr>
       <w:r>
-        <w:t xml:space="preserve">Navigate to the downloaded file in your downloads folder. Open </w:t>
-      </w:r>
-      <w:proofErr w:type="gramStart"/>
-      <w:r>
-        <w:t>in,</w:t>
-      </w:r>
-      <w:proofErr w:type="gramEnd"/>
-      <w:r>
-        <w:t xml:space="preserve"> click Save As, save to the ‘m1.data’ folder and change file name to </w:t>
-      </w:r>
-      <w:r>
-        <w:rPr>
-          <w:b/>
-        </w:rPr>
-        <w:t>cansim0010013</w:t>
-      </w:r>
-      <w:r>
-        <w:rPr>
-          <w:b/>
-        </w:rPr>
-        <w:t xml:space="preserve">.XXXX.csv </w:t>
+        <w:t xml:space="preserve">Navigate to the downloaded file in your downloads folder. Open in, click Save As, save to the ‘m1.data’ folder and change file name to </w:t>
+      </w:r>
+      <w:r>
+        <w:rPr>
+          <w:b/>
+        </w:rPr>
+        <w:t xml:space="preserve">cansim0010013.XXXX.csv </w:t>
       </w:r>
       <w:r>
         <w:t>where XXXX is the digits of the year the population data is from.</w:t>
@@ -518,13 +496,7 @@
         <w:t>_</w:t>
       </w:r>
       <w:r>
-        <w:t xml:space="preserve"> in the cod</w:t>
-      </w:r>
-      <w:r>
-        <w:t>e and change the ‘cansim00010013</w:t>
-      </w:r>
-      <w:r>
-        <w:t>.XXXX.csv’ to match the exact name of the file in your working directory.</w:t>
+        <w:t xml:space="preserve"> in the code and change the ‘cansim00010013.XXXX.csv’ to match the exact name of the file in your working directory.</w:t>
       </w:r>
     </w:p>
     <w:p>
@@ -535,8 +507,6 @@
           <w:b/>
         </w:rPr>
       </w:pPr>
-      <w:bookmarkStart w:id="0" w:name="_GoBack"/>
-      <w:bookmarkEnd w:id="0"/>
     </w:p>
     <w:p>
       <w:pPr>
@@ -562,6 +532,53 @@
           <w:b/>
         </w:rPr>
       </w:pPr>
+      <w:r>
+        <w:rPr>
+          <w:b/>
+          <w:noProof/>
+        </w:rPr>
+        <w:drawing>
+          <wp:inline distT="0" distB="0" distL="0" distR="0" wp14:anchorId="0664F37A" wp14:editId="7010F82A">
+            <wp:extent cx="5486400" cy="3397885"/>
+            <wp:effectExtent l="0" t="0" r="0" b="5715"/>
+            <wp:docPr id="3" name="Picture 3"/>
+            <wp:cNvGraphicFramePr>
+              <a:graphicFrameLocks xmlns:a="http://schemas.openxmlformats.org/drawingml/2006/main" noChangeAspect="1"/>
+            </wp:cNvGraphicFramePr>
+            <a:graphic xmlns:a="http://schemas.openxmlformats.org/drawingml/2006/main">
+              <a:graphicData uri="http://schemas.openxmlformats.org/drawingml/2006/picture">
+                <pic:pic xmlns:pic="http://schemas.openxmlformats.org/drawingml/2006/picture">
+                  <pic:nvPicPr>
+                    <pic:cNvPr id="0" name="Screen Shot 2017-11-29 at 8.59.06 AM.png"/>
+                    <pic:cNvPicPr/>
+                  </pic:nvPicPr>
+                  <pic:blipFill>
+                    <a:blip r:embed="rId10">
+                      <a:extLst>
+                        <a:ext uri="{28A0092B-C50C-407E-A947-70E740481C1C}">
+                          <a14:useLocalDpi xmlns:a14="http://schemas.microsoft.com/office/drawing/2010/main" val="0"/>
+                        </a:ext>
+                      </a:extLst>
+                    </a:blip>
+                    <a:stretch>
+                      <a:fillRect/>
+                    </a:stretch>
+                  </pic:blipFill>
+                  <pic:spPr>
+                    <a:xfrm>
+                      <a:off x="0" y="0"/>
+                      <a:ext cx="5486400" cy="3397885"/>
+                    </a:xfrm>
+                    <a:prstGeom prst="rect">
+                      <a:avLst/>
+                    </a:prstGeom>
+                  </pic:spPr>
+                </pic:pic>
+              </a:graphicData>
+            </a:graphic>
+          </wp:inline>
+        </w:drawing>
+      </w:r>
     </w:p>
     <w:p>
       <w:pPr>
@@ -592,12 +609,57 @@
     </w:p>
     <w:p>
       <w:pPr>
-        <w:pStyle w:val="ListParagraph"/>
-        <w:ind w:left="760"/>
-        <w:rPr>
-          <w:b/>
-        </w:rPr>
-      </w:pPr>
+        <w:rPr>
+          <w:b/>
+        </w:rPr>
+      </w:pPr>
+      <w:r>
+        <w:rPr>
+          <w:b/>
+          <w:noProof/>
+        </w:rPr>
+        <w:drawing>
+          <wp:inline distT="0" distB="0" distL="0" distR="0" wp14:anchorId="1385A703" wp14:editId="7C0D763E">
+            <wp:extent cx="5486400" cy="3303905"/>
+            <wp:effectExtent l="0" t="0" r="0" b="0"/>
+            <wp:docPr id="6" name="Picture 6"/>
+            <wp:cNvGraphicFramePr>
+              <a:graphicFrameLocks xmlns:a="http://schemas.openxmlformats.org/drawingml/2006/main" noChangeAspect="1"/>
+            </wp:cNvGraphicFramePr>
+            <a:graphic xmlns:a="http://schemas.openxmlformats.org/drawingml/2006/main">
+              <a:graphicData uri="http://schemas.openxmlformats.org/drawingml/2006/picture">
+                <pic:pic xmlns:pic="http://schemas.openxmlformats.org/drawingml/2006/picture">
+                  <pic:nvPicPr>
+                    <pic:cNvPr id="0" name="Screen Shot 2017-11-30 at 6.31.17 PM.png"/>
+                    <pic:cNvPicPr/>
+                  </pic:nvPicPr>
+                  <pic:blipFill>
+                    <a:blip r:embed="rId11">
+                      <a:extLst>
+                        <a:ext uri="{28A0092B-C50C-407E-A947-70E740481C1C}">
+                          <a14:useLocalDpi xmlns:a14="http://schemas.microsoft.com/office/drawing/2010/main" val="0"/>
+                        </a:ext>
+                      </a:extLst>
+                    </a:blip>
+                    <a:stretch>
+                      <a:fillRect/>
+                    </a:stretch>
+                  </pic:blipFill>
+                  <pic:spPr>
+                    <a:xfrm>
+                      <a:off x="0" y="0"/>
+                      <a:ext cx="5486400" cy="3303905"/>
+                    </a:xfrm>
+                    <a:prstGeom prst="rect">
+                      <a:avLst/>
+                    </a:prstGeom>
+                  </pic:spPr>
+                </pic:pic>
+              </a:graphicData>
+            </a:graphic>
+          </wp:inline>
+        </w:drawing>
+      </w:r>
     </w:p>
     <w:p>
       <w:pPr>
@@ -635,11 +697,46 @@
     </w:p>
     <w:p>
       <w:pPr>
+        <w:jc w:val="center"/>
         <w:rPr>
           <w:b/>
           <w:u w:val="single"/>
         </w:rPr>
       </w:pPr>
+      <w:r>
+        <w:rPr>
+          <w:b/>
+          <w:u w:val="single"/>
+        </w:rPr>
+        <w:t>SWBC Area</w:t>
+      </w:r>
+    </w:p>
+    <w:p>
+      <w:pPr>
+        <w:jc w:val="center"/>
+        <w:rPr>
+          <w:b/>
+          <w:u w:val="single"/>
+        </w:rPr>
+      </w:pPr>
+    </w:p>
+    <w:p>
+      <w:pPr>
+        <w:jc w:val="center"/>
+        <w:rPr>
+          <w:b/>
+          <w:u w:val="single"/>
+        </w:rPr>
+      </w:pPr>
+      <w:r>
+        <w:rPr>
+          <w:b/>
+          <w:u w:val="single"/>
+        </w:rPr>
+        <w:t>https://stackoverflow.com/questions/13636848/is-it-possible-to-do-fuzzy-match-merge-with-python-pandas</w:t>
+      </w:r>
+      <w:bookmarkStart w:id="0" w:name="_GoBack"/>
+      <w:bookmarkEnd w:id="0"/>
     </w:p>
     <w:sectPr>
       <w:pgSz w:w="12240" w:h="15840"/>

</xml_diff>

<commit_message>
Almost finished with Yield Data
</commit_message>
<xml_diff>
--- a/YieldDataAcquisition.docx
+++ b/YieldDataAcquisition.docx
@@ -728,15 +728,120 @@
           <w:u w:val="single"/>
         </w:rPr>
       </w:pPr>
-      <w:r>
-        <w:rPr>
-          <w:b/>
-          <w:u w:val="single"/>
-        </w:rPr>
-        <w:t>https://stackoverflow.com/questions/13636848/is-it-possible-to-do-fuzzy-match-merge-with-python-pandas</w:t>
-      </w:r>
+      <w:hyperlink r:id="rId12" w:history="1">
+        <w:r>
+          <w:rPr>
+            <w:rStyle w:val="Hyperlink"/>
+            <w:b/>
+          </w:rPr>
+          <w:t>https://stackoverflow.com/questions/13636848/is-it-possible-to-do-fuzzy-match-merge-with-python-pandas</w:t>
+        </w:r>
+      </w:hyperlink>
+    </w:p>
+    <w:p>
+      <w:pPr>
+        <w:rPr>
+          <w:b/>
+          <w:bCs/>
+        </w:rPr>
+      </w:pPr>
+    </w:p>
+    <w:p>
+      <w:pPr>
+        <w:rPr>
+          <w:b/>
+          <w:bCs/>
+        </w:rPr>
+      </w:pPr>
+    </w:p>
+    <w:p>
+      <w:pPr>
+        <w:rPr>
+          <w:b/>
+          <w:bCs/>
+        </w:rPr>
+      </w:pPr>
+    </w:p>
+    <w:p>
+      <w:pPr>
+        <w:rPr>
+          <w:b/>
+          <w:bCs/>
+        </w:rPr>
+      </w:pPr>
       <w:bookmarkStart w:id="0" w:name="_GoBack"/>
       <w:bookmarkEnd w:id="0"/>
+      <w:r>
+        <w:rPr>
+          <w:b/>
+          <w:bCs/>
+        </w:rPr>
+        <w:t>CANSIM Table 004-0217 Census of Agriculture, greenhouse products and mushrooms</w:t>
+      </w:r>
+    </w:p>
+    <w:p>
+      <w:pPr>
+        <w:rPr>
+          <w:b/>
+          <w:u w:val="single"/>
+        </w:rPr>
+      </w:pPr>
+    </w:p>
+    <w:p>
+      <w:pPr>
+        <w:rPr>
+          <w:b/>
+          <w:u w:val="single"/>
+        </w:rPr>
+      </w:pPr>
+      <w:r>
+        <w:rPr>
+          <w:b/>
+          <w:noProof/>
+          <w:u w:val="single"/>
+        </w:rPr>
+        <w:drawing>
+          <wp:inline distT="0" distB="0" distL="0" distR="0" wp14:anchorId="42096B1A" wp14:editId="116C2B5B">
+            <wp:extent cx="5486400" cy="4247515"/>
+            <wp:effectExtent l="0" t="0" r="0" b="0"/>
+            <wp:docPr id="7" name="Picture 7"/>
+            <wp:cNvGraphicFramePr>
+              <a:graphicFrameLocks xmlns:a="http://schemas.openxmlformats.org/drawingml/2006/main" noChangeAspect="1"/>
+            </wp:cNvGraphicFramePr>
+            <a:graphic xmlns:a="http://schemas.openxmlformats.org/drawingml/2006/main">
+              <a:graphicData uri="http://schemas.openxmlformats.org/drawingml/2006/picture">
+                <pic:pic xmlns:pic="http://schemas.openxmlformats.org/drawingml/2006/picture">
+                  <pic:nvPicPr>
+                    <pic:cNvPr id="0" name="Screen Shot 2017-12-10 at 4.21.46 PM.png"/>
+                    <pic:cNvPicPr/>
+                  </pic:nvPicPr>
+                  <pic:blipFill>
+                    <a:blip r:embed="rId13">
+                      <a:extLst>
+                        <a:ext uri="{28A0092B-C50C-407E-A947-70E740481C1C}">
+                          <a14:useLocalDpi xmlns:a14="http://schemas.microsoft.com/office/drawing/2010/main" val="0"/>
+                        </a:ext>
+                      </a:extLst>
+                    </a:blip>
+                    <a:stretch>
+                      <a:fillRect/>
+                    </a:stretch>
+                  </pic:blipFill>
+                  <pic:spPr>
+                    <a:xfrm>
+                      <a:off x="0" y="0"/>
+                      <a:ext cx="5486400" cy="4247515"/>
+                    </a:xfrm>
+                    <a:prstGeom prst="rect">
+                      <a:avLst/>
+                    </a:prstGeom>
+                  </pic:spPr>
+                </pic:pic>
+              </a:graphicData>
+            </a:graphic>
+          </wp:inline>
+        </w:drawing>
+      </w:r>
     </w:p>
     <w:sectPr>
       <w:pgSz w:w="12240" w:h="15840"/>
@@ -1271,7 +1376,6 @@
   <w:style w:type="character" w:default="1" w:styleId="DefaultParagraphFont">
     <w:name w:val="Default Paragraph Font"/>
     <w:uiPriority w:val="1"/>
-    <w:semiHidden/>
     <w:unhideWhenUsed/>
   </w:style>
   <w:style w:type="table" w:default="1" w:styleId="TableNormal">
@@ -1331,6 +1435,17 @@
       <w:rFonts w:ascii="Lucida Grande" w:hAnsi="Lucida Grande" w:cs="Lucida Grande"/>
       <w:sz w:val="18"/>
       <w:szCs w:val="18"/>
+    </w:rPr>
+  </w:style>
+  <w:style w:type="character" w:styleId="Hyperlink">
+    <w:name w:val="Hyperlink"/>
+    <w:basedOn w:val="DefaultParagraphFont"/>
+    <w:uiPriority w:val="99"/>
+    <w:unhideWhenUsed/>
+    <w:rsid w:val="002D6B09"/>
+    <w:rPr>
+      <w:color w:val="0000FF" w:themeColor="hyperlink"/>
+      <w:u w:val="single"/>
     </w:rPr>
   </w:style>
 </w:styles>
@@ -1495,7 +1610,6 @@
   <w:style w:type="character" w:default="1" w:styleId="DefaultParagraphFont">
     <w:name w:val="Default Paragraph Font"/>
     <w:uiPriority w:val="1"/>
-    <w:semiHidden/>
     <w:unhideWhenUsed/>
   </w:style>
   <w:style w:type="table" w:default="1" w:styleId="TableNormal">
@@ -1555,6 +1669,17 @@
       <w:rFonts w:ascii="Lucida Grande" w:hAnsi="Lucida Grande" w:cs="Lucida Grande"/>
       <w:sz w:val="18"/>
       <w:szCs w:val="18"/>
+    </w:rPr>
+  </w:style>
+  <w:style w:type="character" w:styleId="Hyperlink">
+    <w:name w:val="Hyperlink"/>
+    <w:basedOn w:val="DefaultParagraphFont"/>
+    <w:uiPriority w:val="99"/>
+    <w:unhideWhenUsed/>
+    <w:rsid w:val="002D6B09"/>
+    <w:rPr>
+      <w:color w:val="0000FF" w:themeColor="hyperlink"/>
+      <w:u w:val="single"/>
     </w:rPr>
   </w:style>
 </w:styles>

</xml_diff>

<commit_message>
finished yield, started livestock
</commit_message>
<xml_diff>
--- a/YieldDataAcquisition.docx
+++ b/YieldDataAcquisition.docx
@@ -508,18 +508,384 @@
     <w:p>
       <w:pPr>
         <w:pStyle w:val="ListParagraph"/>
-        <w:ind w:left="760"/>
-      </w:pPr>
-    </w:p>
-    <w:p>
-      <w:pPr>
-        <w:pStyle w:val="ListParagraph"/>
         <w:numPr>
           <w:ilvl w:val="0"/>
           <w:numId w:val="1"/>
         </w:numPr>
         <w:rPr>
           <w:b/>
+          <w:bCs/>
+        </w:rPr>
+      </w:pPr>
+      <w:r>
+        <w:rPr>
+          <w:b/>
+        </w:rPr>
+        <w:t>CANSIM Census Table 004-0213</w:t>
+      </w:r>
+      <w:r>
+        <w:rPr>
+          <w:b/>
+        </w:rPr>
+        <w:t xml:space="preserve"> (</w:t>
+      </w:r>
+      <w:r>
+        <w:rPr>
+          <w:b/>
+          <w:bCs/>
+        </w:rPr>
+        <w:t>Census of Agriculture, hay and field crop</w:t>
+      </w:r>
+      <w:r>
+        <w:rPr>
+          <w:b/>
+          <w:bCs/>
+        </w:rPr>
+        <w:t xml:space="preserve">s </w:t>
+      </w:r>
+      <w:r>
+        <w:rPr>
+          <w:b/>
+        </w:rPr>
+        <w:t>every 5 years</w:t>
+      </w:r>
+      <w:r>
+        <w:rPr>
+          <w:b/>
+        </w:rPr>
+        <w:t>)</w:t>
+      </w:r>
+      <w:r>
+        <w:t xml:space="preserve"> </w:t>
+      </w:r>
+      <w:r>
+        <w:rPr>
+          <w:b/>
+        </w:rPr>
+        <w:t>(Statistics Canada, 2014) +</w:t>
+      </w:r>
+    </w:p>
+    <w:p>
+      <w:pPr>
+        <w:rPr>
+          <w:u w:val="single"/>
+        </w:rPr>
+      </w:pPr>
+      <w:r>
+        <w:rPr>
+          <w:u w:val="single"/>
+        </w:rPr>
+        <w:t>Field Crops Area, hectares planted</w:t>
+      </w:r>
+    </w:p>
+    <w:p>
+      <w:pPr>
+        <w:pStyle w:val="ListParagraph"/>
+        <w:numPr>
+          <w:ilvl w:val="0"/>
+          <w:numId w:val="8"/>
+        </w:numPr>
+      </w:pPr>
+      <w:r>
+        <w:t xml:space="preserve">Go to </w:t>
+      </w:r>
+      <w:hyperlink r:id="rId8" w:history="1">
+        <w:r>
+          <w:rPr>
+            <w:rStyle w:val="Hyperlink"/>
+          </w:rPr>
+          <w:t>http://www5.statcan.gc.ca/cansim/a01?lang=eng</w:t>
+        </w:r>
+      </w:hyperlink>
+    </w:p>
+    <w:p>
+      <w:pPr>
+        <w:pStyle w:val="ListParagraph"/>
+        <w:numPr>
+          <w:ilvl w:val="0"/>
+          <w:numId w:val="8"/>
+        </w:numPr>
+      </w:pPr>
+      <w:r>
+        <w:t xml:space="preserve">Type </w:t>
+      </w:r>
+      <w:r>
+        <w:rPr>
+          <w:b/>
+        </w:rPr>
+        <w:t xml:space="preserve">0010017 </w:t>
+      </w:r>
+      <w:r>
+        <w:t>into Search CANSIM, click Search</w:t>
+      </w:r>
+    </w:p>
+    <w:p>
+      <w:pPr>
+        <w:pStyle w:val="ListParagraph"/>
+        <w:numPr>
+          <w:ilvl w:val="0"/>
+          <w:numId w:val="8"/>
+        </w:numPr>
+      </w:pPr>
+      <w:r>
+        <w:t>Go to Add/Remove Data tab</w:t>
+      </w:r>
+    </w:p>
+    <w:p>
+      <w:pPr>
+        <w:pStyle w:val="ListParagraph"/>
+        <w:numPr>
+          <w:ilvl w:val="1"/>
+          <w:numId w:val="8"/>
+        </w:numPr>
+        <w:rPr>
+          <w:b/>
+          <w:bCs/>
+        </w:rPr>
+      </w:pPr>
+      <w:r>
+        <w:rPr>
+          <w:bCs/>
+        </w:rPr>
+        <w:t xml:space="preserve">Step 1- Select: Geography – check </w:t>
+      </w:r>
+      <w:r>
+        <w:rPr>
+          <w:b/>
+          <w:bCs/>
+        </w:rPr>
+        <w:t>Powell River, British Columbia [CD590127000] </w:t>
+      </w:r>
+      <w:r>
+        <w:rPr>
+          <w:bCs/>
+        </w:rPr>
+        <w:t>and</w:t>
+      </w:r>
+      <w:r>
+        <w:rPr>
+          <w:b/>
+          <w:bCs/>
+        </w:rPr>
+        <w:t xml:space="preserve"> Lower Mainland-Southwest, British Columbia [CAR590200000] </w:t>
+      </w:r>
+    </w:p>
+    <w:p>
+      <w:pPr>
+        <w:pStyle w:val="ListParagraph"/>
+        <w:numPr>
+          <w:ilvl w:val="1"/>
+          <w:numId w:val="8"/>
+        </w:numPr>
+        <w:rPr>
+          <w:bCs/>
+        </w:rPr>
+      </w:pPr>
+      <w:r>
+        <w:rPr>
+          <w:bCs/>
+        </w:rPr>
+        <w:t>Step 3</w:t>
+      </w:r>
+      <w:r>
+        <w:rPr>
+          <w:bCs/>
+        </w:rPr>
+        <w:t>- Select: </w:t>
+      </w:r>
+      <w:r>
+        <w:rPr>
+          <w:bCs/>
+        </w:rPr>
+        <w:t xml:space="preserve">Hay and field crops – check </w:t>
+      </w:r>
+      <w:r>
+        <w:rPr>
+          <w:b/>
+          <w:bCs/>
+        </w:rPr>
+        <w:t>every category but no subcategory</w:t>
+      </w:r>
+    </w:p>
+    <w:p>
+      <w:pPr>
+        <w:pStyle w:val="ListParagraph"/>
+        <w:numPr>
+          <w:ilvl w:val="1"/>
+          <w:numId w:val="8"/>
+        </w:numPr>
+        <w:rPr>
+          <w:bCs/>
+        </w:rPr>
+      </w:pPr>
+      <w:r>
+        <w:rPr>
+          <w:bCs/>
+        </w:rPr>
+        <w:lastRenderedPageBreak/>
+        <w:t>Step 4</w:t>
+      </w:r>
+      <w:r>
+        <w:rPr>
+          <w:bCs/>
+        </w:rPr>
+        <w:t>- Select: </w:t>
+      </w:r>
+      <w:r>
+        <w:rPr>
+          <w:bCs/>
+        </w:rPr>
+        <w:t>Time Frame – choose 1 year for both from and to categories</w:t>
+      </w:r>
+    </w:p>
+    <w:p>
+      <w:pPr>
+        <w:pStyle w:val="ListParagraph"/>
+        <w:numPr>
+          <w:ilvl w:val="1"/>
+          <w:numId w:val="8"/>
+        </w:numPr>
+        <w:rPr>
+          <w:bCs/>
+        </w:rPr>
+      </w:pPr>
+      <w:r>
+        <w:rPr>
+          <w:bCs/>
+        </w:rPr>
+        <w:t>Step 5</w:t>
+      </w:r>
+      <w:r>
+        <w:rPr>
+          <w:bCs/>
+        </w:rPr>
+        <w:t>- Select: </w:t>
+      </w:r>
+      <w:r>
+        <w:rPr>
+          <w:bCs/>
+        </w:rPr>
+        <w:t xml:space="preserve">Select the Screen output format – choose </w:t>
+      </w:r>
+      <w:r>
+        <w:rPr>
+          <w:b/>
+          <w:bCs/>
+        </w:rPr>
+        <w:t>HTML table, time as columns – normal retrieval</w:t>
+      </w:r>
+    </w:p>
+    <w:p>
+      <w:pPr>
+        <w:pStyle w:val="ListParagraph"/>
+        <w:numPr>
+          <w:ilvl w:val="1"/>
+          <w:numId w:val="8"/>
+        </w:numPr>
+        <w:rPr>
+          <w:bCs/>
+        </w:rPr>
+      </w:pPr>
+      <w:r>
+        <w:rPr>
+          <w:bCs/>
+        </w:rPr>
+        <w:t xml:space="preserve">Step 6- Click </w:t>
+      </w:r>
+      <w:r>
+        <w:rPr>
+          <w:b/>
+          <w:bCs/>
+        </w:rPr>
+        <w:t>Apply</w:t>
+      </w:r>
+    </w:p>
+    <w:p>
+      <w:pPr>
+        <w:pStyle w:val="ListParagraph"/>
+        <w:numPr>
+          <w:ilvl w:val="1"/>
+          <w:numId w:val="8"/>
+        </w:numPr>
+        <w:rPr>
+          <w:bCs/>
+        </w:rPr>
+      </w:pPr>
+      <w:r>
+        <w:t xml:space="preserve">Download the file for database loading (as always) </w:t>
+      </w:r>
+    </w:p>
+    <w:p>
+      <w:pPr>
+        <w:pStyle w:val="ListParagraph"/>
+        <w:numPr>
+          <w:ilvl w:val="0"/>
+          <w:numId w:val="8"/>
+        </w:numPr>
+      </w:pPr>
+      <w:r>
+        <w:t xml:space="preserve">Navigate to the downloaded file in your downloads folder. Open </w:t>
+      </w:r>
+      <w:proofErr w:type="gramStart"/>
+      <w:r>
+        <w:t>in,</w:t>
+      </w:r>
+      <w:proofErr w:type="gramEnd"/>
+      <w:r>
+        <w:t xml:space="preserve"> click Save As, save to the ‘m1.data’ folder and change file name to </w:t>
+      </w:r>
+      <w:r>
+        <w:rPr>
+          <w:b/>
+        </w:rPr>
+        <w:t>cansim0040213</w:t>
+      </w:r>
+      <w:r>
+        <w:rPr>
+          <w:b/>
+        </w:rPr>
+        <w:t xml:space="preserve">.XXXX.csv </w:t>
+      </w:r>
+      <w:r>
+        <w:t>where XXXX is the digits of the year the population data is from.</w:t>
+      </w:r>
+    </w:p>
+    <w:p>
+      <w:pPr>
+        <w:pStyle w:val="ListParagraph"/>
+        <w:numPr>
+          <w:ilvl w:val="0"/>
+          <w:numId w:val="8"/>
+        </w:numPr>
+      </w:pPr>
+      <w:r>
+        <w:t xml:space="preserve">Go to line </w:t>
+      </w:r>
+      <w:r>
+        <w:rPr>
+          <w:b/>
+        </w:rPr>
+        <w:t>40</w:t>
+      </w:r>
+      <w:r>
+        <w:t xml:space="preserve"> in the yield data code and change the ‘cansim00010017.XXXX.csv’ to match the exact name of the file in your working directory.</w:t>
+      </w:r>
+    </w:p>
+    <w:p>
+      <w:pPr>
+        <w:ind w:left="360"/>
+      </w:pPr>
+    </w:p>
+    <w:p>
+      <w:pPr>
+        <w:pStyle w:val="ListParagraph"/>
+        <w:numPr>
+          <w:ilvl w:val="0"/>
+          <w:numId w:val="7"/>
+        </w:numPr>
+        <w:rPr>
+          <w:b/>
         </w:rPr>
       </w:pPr>
       <w:r>
@@ -541,7 +907,6 @@
           <w:b/>
           <w:noProof/>
         </w:rPr>
-        <w:lastRenderedPageBreak/>
         <w:drawing>
           <wp:inline distT="0" distB="0" distL="0" distR="0" wp14:anchorId="34A9F177" wp14:editId="7F240302">
             <wp:extent cx="4455712" cy="3982808"/>
@@ -558,7 +923,7 @@
                     <pic:cNvPicPr/>
                   </pic:nvPicPr>
                   <pic:blipFill>
-                    <a:blip r:embed="rId8">
+                    <a:blip r:embed="rId9">
                       <a:extLst>
                         <a:ext uri="{28A0092B-C50C-407E-A947-70E740481C1C}">
                           <a14:useLocalDpi xmlns:a14="http://schemas.microsoft.com/office/drawing/2010/main" val="0"/>
@@ -653,7 +1018,7 @@
         <w:pStyle w:val="ListParagraph"/>
         <w:numPr>
           <w:ilvl w:val="0"/>
-          <w:numId w:val="1"/>
+          <w:numId w:val="7"/>
         </w:numPr>
         <w:rPr>
           <w:b/>
@@ -694,7 +1059,7 @@
                     <pic:cNvPicPr/>
                   </pic:nvPicPr>
                   <pic:blipFill>
-                    <a:blip r:embed="rId9">
+                    <a:blip r:embed="rId10">
                       <a:extLst>
                         <a:ext uri="{28A0092B-C50C-407E-A947-70E740481C1C}">
                           <a14:useLocalDpi xmlns:a14="http://schemas.microsoft.com/office/drawing/2010/main" val="0"/>
@@ -789,7 +1154,7 @@
         <w:pStyle w:val="ListParagraph"/>
         <w:numPr>
           <w:ilvl w:val="0"/>
-          <w:numId w:val="1"/>
+          <w:numId w:val="7"/>
         </w:numPr>
         <w:rPr>
           <w:b/>
@@ -810,8 +1175,6 @@
           <w:b/>
         </w:rPr>
       </w:pPr>
-      <w:bookmarkStart w:id="0" w:name="_GoBack"/>
-      <w:bookmarkEnd w:id="0"/>
     </w:p>
     <w:p>
       <w:pPr>
@@ -837,7 +1200,7 @@
       <w:r>
         <w:t xml:space="preserve">Go to </w:t>
       </w:r>
-      <w:hyperlink r:id="rId10" w:history="1">
+      <w:hyperlink r:id="rId11" w:history="1">
         <w:r>
           <w:rPr>
             <w:rStyle w:val="Hyperlink"/>
@@ -1212,7 +1575,7 @@
                     <pic:cNvPicPr/>
                   </pic:nvPicPr>
                   <pic:blipFill>
-                    <a:blip r:embed="rId11">
+                    <a:blip r:embed="rId12">
                       <a:extLst>
                         <a:ext uri="{28A0092B-C50C-407E-A947-70E740481C1C}">
                           <a14:useLocalDpi xmlns:a14="http://schemas.microsoft.com/office/drawing/2010/main" val="0"/>
@@ -1253,7 +1616,7 @@
         <w:pStyle w:val="ListParagraph"/>
         <w:numPr>
           <w:ilvl w:val="0"/>
-          <w:numId w:val="1"/>
+          <w:numId w:val="7"/>
         </w:numPr>
         <w:rPr>
           <w:b/>
@@ -1293,7 +1656,7 @@
                     <pic:cNvPicPr/>
                   </pic:nvPicPr>
                   <pic:blipFill>
-                    <a:blip r:embed="rId12">
+                    <a:blip r:embed="rId13">
                       <a:extLst>
                         <a:ext uri="{28A0092B-C50C-407E-A947-70E740481C1C}">
                           <a14:useLocalDpi xmlns:a14="http://schemas.microsoft.com/office/drawing/2010/main" val="0"/>
@@ -1325,7 +1688,7 @@
         <w:pStyle w:val="ListParagraph"/>
         <w:numPr>
           <w:ilvl w:val="0"/>
-          <w:numId w:val="1"/>
+          <w:numId w:val="7"/>
         </w:numPr>
         <w:rPr>
           <w:b/>
@@ -1387,7 +1750,7 @@
           <w:u w:val="single"/>
         </w:rPr>
       </w:pPr>
-      <w:hyperlink r:id="rId13" w:history="1">
+      <w:hyperlink r:id="rId14" w:history="1">
         <w:r>
           <w:rPr>
             <w:rStyle w:val="Hyperlink"/>
@@ -1473,7 +1836,7 @@
                     <pic:cNvPicPr/>
                   </pic:nvPicPr>
                   <pic:blipFill>
-                    <a:blip r:embed="rId14">
+                    <a:blip r:embed="rId15">
                       <a:extLst>
                         <a:ext uri="{28A0092B-C50C-407E-A947-70E740481C1C}">
                           <a14:useLocalDpi xmlns:a14="http://schemas.microsoft.com/office/drawing/2010/main" val="0"/>
@@ -1500,9 +1863,219 @@
         </w:drawing>
       </w:r>
     </w:p>
+    <w:p>
+      <w:pPr>
+        <w:rPr>
+          <w:b/>
+          <w:u w:val="single"/>
+        </w:rPr>
+      </w:pPr>
+    </w:p>
+    <w:p>
+      <w:pPr>
+        <w:rPr>
+          <w:b/>
+          <w:u w:val="single"/>
+        </w:rPr>
+      </w:pPr>
+    </w:p>
+    <w:p>
+      <w:pPr>
+        <w:rPr>
+          <w:b/>
+          <w:u w:val="single"/>
+        </w:rPr>
+      </w:pPr>
+    </w:p>
+    <w:p>
+      <w:pPr>
+        <w:rPr>
+          <w:b/>
+          <w:u w:val="single"/>
+        </w:rPr>
+      </w:pPr>
+    </w:p>
+    <w:p>
+      <w:pPr>
+        <w:rPr>
+          <w:b/>
+          <w:u w:val="single"/>
+        </w:rPr>
+      </w:pPr>
+    </w:p>
+    <w:p>
+      <w:pPr>
+        <w:rPr>
+          <w:b/>
+          <w:u w:val="single"/>
+        </w:rPr>
+      </w:pPr>
+    </w:p>
+    <w:p>
+      <w:pPr>
+        <w:rPr>
+          <w:b/>
+          <w:u w:val="single"/>
+        </w:rPr>
+      </w:pPr>
+    </w:p>
+    <w:p>
+      <w:pPr>
+        <w:rPr>
+          <w:b/>
+          <w:u w:val="single"/>
+        </w:rPr>
+      </w:pPr>
+    </w:p>
+    <w:p>
+      <w:pPr>
+        <w:rPr>
+          <w:b/>
+          <w:u w:val="single"/>
+        </w:rPr>
+      </w:pPr>
+    </w:p>
+    <w:p>
+      <w:pPr>
+        <w:rPr>
+          <w:b/>
+          <w:u w:val="single"/>
+        </w:rPr>
+      </w:pPr>
+    </w:p>
+    <w:p>
+      <w:pPr>
+        <w:rPr>
+          <w:b/>
+          <w:u w:val="single"/>
+        </w:rPr>
+      </w:pPr>
+    </w:p>
+    <w:p>
+      <w:pPr>
+        <w:rPr>
+          <w:b/>
+          <w:u w:val="single"/>
+        </w:rPr>
+      </w:pPr>
+    </w:p>
+    <w:p>
+      <w:pPr>
+        <w:rPr>
+          <w:b/>
+          <w:u w:val="single"/>
+        </w:rPr>
+      </w:pPr>
+    </w:p>
+    <w:p>
+      <w:pPr>
+        <w:rPr>
+          <w:b/>
+          <w:u w:val="single"/>
+        </w:rPr>
+      </w:pPr>
+    </w:p>
+    <w:p>
+      <w:pPr>
+        <w:rPr>
+          <w:b/>
+          <w:u w:val="single"/>
+        </w:rPr>
+      </w:pPr>
+    </w:p>
+    <w:p>
+      <w:pPr>
+        <w:rPr>
+          <w:b/>
+          <w:u w:val="single"/>
+        </w:rPr>
+      </w:pPr>
+    </w:p>
+    <w:p>
+      <w:pPr>
+        <w:rPr>
+          <w:b/>
+          <w:u w:val="single"/>
+        </w:rPr>
+      </w:pPr>
+    </w:p>
+    <w:p>
+      <w:pPr>
+        <w:rPr>
+          <w:b/>
+          <w:u w:val="single"/>
+        </w:rPr>
+      </w:pPr>
+    </w:p>
+    <w:p>
+      <w:pPr>
+        <w:rPr>
+          <w:b/>
+          <w:u w:val="single"/>
+        </w:rPr>
+      </w:pPr>
+    </w:p>
+    <w:p>
+      <w:pPr>
+        <w:rPr>
+          <w:b/>
+          <w:u w:val="single"/>
+        </w:rPr>
+      </w:pPr>
+    </w:p>
+    <w:p>
+      <w:pPr>
+        <w:rPr>
+          <w:b/>
+          <w:u w:val="single"/>
+        </w:rPr>
+      </w:pPr>
+    </w:p>
+    <w:p>
+      <w:pPr>
+        <w:rPr>
+          <w:b/>
+          <w:u w:val="single"/>
+        </w:rPr>
+      </w:pPr>
+    </w:p>
+    <w:p>
+      <w:pPr>
+        <w:rPr>
+          <w:b/>
+          <w:u w:val="single"/>
+        </w:rPr>
+      </w:pPr>
+    </w:p>
+    <w:p>
+      <w:pPr>
+        <w:rPr>
+          <w:b/>
+          <w:u w:val="single"/>
+        </w:rPr>
+      </w:pPr>
+    </w:p>
+    <w:p>
+      <w:pPr>
+        <w:rPr>
+          <w:b/>
+          <w:u w:val="single"/>
+        </w:rPr>
+      </w:pPr>
+    </w:p>
+    <w:p>
+      <w:pPr>
+        <w:rPr>
+          <w:b/>
+          <w:u w:val="single"/>
+        </w:rPr>
+      </w:pPr>
+      <w:bookmarkStart w:id="0" w:name="_GoBack"/>
+      <w:bookmarkEnd w:id="0"/>
+    </w:p>
     <w:sectPr>
-      <w:pgSz w:w="12240" w:h="15840"/>
-      <w:pgMar w:top="1440" w:right="1800" w:bottom="1440" w:left="1800" w:header="720" w:footer="720" w:gutter="0"/>
+      <w:pgSz w:w="15840" w:h="12240" w:orient="landscape"/>
+      <w:pgMar w:top="1800" w:right="1440" w:bottom="1800" w:left="1440" w:header="720" w:footer="720" w:gutter="0"/>
       <w:cols w:space="720"/>
       <w:docGrid w:linePitch="360"/>
     </w:sectPr>
@@ -1513,6 +2086,95 @@
 <file path=word/numbering.xml><?xml version="1.0" encoding="utf-8"?>
 <w:numbering xmlns:wpc="http://schemas.microsoft.com/office/word/2010/wordprocessingCanvas" xmlns:mo="http://schemas.microsoft.com/office/mac/office/2008/main" xmlns:mc="http://schemas.openxmlformats.org/markup-compatibility/2006" xmlns:mv="urn:schemas-microsoft-com:mac:vml" xmlns:o="urn:schemas-microsoft-com:office:office" xmlns:r="http://schemas.openxmlformats.org/officeDocument/2006/relationships" xmlns:m="http://schemas.openxmlformats.org/officeDocument/2006/math" xmlns:v="urn:schemas-microsoft-com:vml" xmlns:wp14="http://schemas.microsoft.com/office/word/2010/wordprocessingDrawing" xmlns:wp="http://schemas.openxmlformats.org/drawingml/2006/wordprocessingDrawing" xmlns:w10="urn:schemas-microsoft-com:office:word" xmlns:w="http://schemas.openxmlformats.org/wordprocessingml/2006/main" xmlns:w14="http://schemas.microsoft.com/office/word/2010/wordml" xmlns:wpg="http://schemas.microsoft.com/office/word/2010/wordprocessingGroup" xmlns:wpi="http://schemas.microsoft.com/office/word/2010/wordprocessingInk" xmlns:wne="http://schemas.microsoft.com/office/word/2006/wordml" xmlns:wps="http://schemas.microsoft.com/office/word/2010/wordprocessingShape" mc:Ignorable="w14 wp14">
   <w:abstractNum w:abstractNumId="0">
+    <w:nsid w:val="10C33AAC"/>
+    <w:multiLevelType w:val="hybridMultilevel"/>
+    <w:tmpl w:val="73805526"/>
+    <w:lvl w:ilvl="0" w:tplc="892E4BF6">
+      <w:start w:val="1"/>
+      <w:numFmt w:val="decimal"/>
+      <w:lvlText w:val="(%1)"/>
+      <w:lvlJc w:val="left"/>
+      <w:pPr>
+        <w:ind w:left="760" w:hanging="400"/>
+      </w:pPr>
+      <w:rPr>
+        <w:rFonts w:hint="default"/>
+      </w:rPr>
+    </w:lvl>
+    <w:lvl w:ilvl="1" w:tplc="04090019" w:tentative="1">
+      <w:start w:val="1"/>
+      <w:numFmt w:val="lowerLetter"/>
+      <w:lvlText w:val="%2."/>
+      <w:lvlJc w:val="left"/>
+      <w:pPr>
+        <w:ind w:left="1440" w:hanging="360"/>
+      </w:pPr>
+    </w:lvl>
+    <w:lvl w:ilvl="2" w:tplc="0409001B" w:tentative="1">
+      <w:start w:val="1"/>
+      <w:numFmt w:val="lowerRoman"/>
+      <w:lvlText w:val="%3."/>
+      <w:lvlJc w:val="right"/>
+      <w:pPr>
+        <w:ind w:left="2160" w:hanging="180"/>
+      </w:pPr>
+    </w:lvl>
+    <w:lvl w:ilvl="3" w:tplc="0409000F" w:tentative="1">
+      <w:start w:val="1"/>
+      <w:numFmt w:val="decimal"/>
+      <w:lvlText w:val="%4."/>
+      <w:lvlJc w:val="left"/>
+      <w:pPr>
+        <w:ind w:left="2880" w:hanging="360"/>
+      </w:pPr>
+    </w:lvl>
+    <w:lvl w:ilvl="4" w:tplc="04090019" w:tentative="1">
+      <w:start w:val="1"/>
+      <w:numFmt w:val="lowerLetter"/>
+      <w:lvlText w:val="%5."/>
+      <w:lvlJc w:val="left"/>
+      <w:pPr>
+        <w:ind w:left="3600" w:hanging="360"/>
+      </w:pPr>
+    </w:lvl>
+    <w:lvl w:ilvl="5" w:tplc="0409001B" w:tentative="1">
+      <w:start w:val="1"/>
+      <w:numFmt w:val="lowerRoman"/>
+      <w:lvlText w:val="%6."/>
+      <w:lvlJc w:val="right"/>
+      <w:pPr>
+        <w:ind w:left="4320" w:hanging="180"/>
+      </w:pPr>
+    </w:lvl>
+    <w:lvl w:ilvl="6" w:tplc="0409000F" w:tentative="1">
+      <w:start w:val="1"/>
+      <w:numFmt w:val="decimal"/>
+      <w:lvlText w:val="%7."/>
+      <w:lvlJc w:val="left"/>
+      <w:pPr>
+        <w:ind w:left="5040" w:hanging="360"/>
+      </w:pPr>
+    </w:lvl>
+    <w:lvl w:ilvl="7" w:tplc="04090019" w:tentative="1">
+      <w:start w:val="1"/>
+      <w:numFmt w:val="lowerLetter"/>
+      <w:lvlText w:val="%8."/>
+      <w:lvlJc w:val="left"/>
+      <w:pPr>
+        <w:ind w:left="5760" w:hanging="360"/>
+      </w:pPr>
+    </w:lvl>
+    <w:lvl w:ilvl="8" w:tplc="0409001B" w:tentative="1">
+      <w:start w:val="1"/>
+      <w:numFmt w:val="lowerRoman"/>
+      <w:lvlText w:val="%9."/>
+      <w:lvlJc w:val="right"/>
+      <w:pPr>
+        <w:ind w:left="6480" w:hanging="180"/>
+      </w:pPr>
+    </w:lvl>
+  </w:abstractNum>
+  <w:abstractNum w:abstractNumId="1">
     <w:nsid w:val="18192D4E"/>
     <w:multiLevelType w:val="hybridMultilevel"/>
     <w:tmpl w:val="45BA5486"/>
@@ -1598,7 +2260,7 @@
       </w:pPr>
     </w:lvl>
   </w:abstractNum>
-  <w:abstractNum w:abstractNumId="1">
+  <w:abstractNum w:abstractNumId="2">
     <w:nsid w:val="1E025DAA"/>
     <w:multiLevelType w:val="hybridMultilevel"/>
     <w:tmpl w:val="73805526"/>
@@ -1687,7 +2349,7 @@
       </w:pPr>
     </w:lvl>
   </w:abstractNum>
-  <w:abstractNum w:abstractNumId="2">
+  <w:abstractNum w:abstractNumId="3">
     <w:nsid w:val="56D5680B"/>
     <w:multiLevelType w:val="hybridMultilevel"/>
     <w:tmpl w:val="45BA5486"/>
@@ -1773,7 +2435,7 @@
       </w:pPr>
     </w:lvl>
   </w:abstractNum>
-  <w:abstractNum w:abstractNumId="3">
+  <w:abstractNum w:abstractNumId="4">
     <w:nsid w:val="5C9B7C16"/>
     <w:multiLevelType w:val="hybridMultilevel"/>
     <w:tmpl w:val="45BA5486"/>
@@ -1859,7 +2521,7 @@
       </w:pPr>
     </w:lvl>
   </w:abstractNum>
-  <w:abstractNum w:abstractNumId="4">
+  <w:abstractNum w:abstractNumId="5">
     <w:nsid w:val="64932DB8"/>
     <w:multiLevelType w:val="hybridMultilevel"/>
     <w:tmpl w:val="45BA5486"/>
@@ -1945,7 +2607,7 @@
       </w:pPr>
     </w:lvl>
   </w:abstractNum>
-  <w:abstractNum w:abstractNumId="5">
+  <w:abstractNum w:abstractNumId="6">
     <w:nsid w:val="72EB6EAA"/>
     <w:multiLevelType w:val="hybridMultilevel"/>
     <w:tmpl w:val="45BA5486"/>
@@ -2031,23 +2693,115 @@
       </w:pPr>
     </w:lvl>
   </w:abstractNum>
+  <w:abstractNum w:abstractNumId="7">
+    <w:nsid w:val="761B485E"/>
+    <w:multiLevelType w:val="hybridMultilevel"/>
+    <w:tmpl w:val="45BA5486"/>
+    <w:lvl w:ilvl="0" w:tplc="0409000F">
+      <w:start w:val="1"/>
+      <w:numFmt w:val="decimal"/>
+      <w:lvlText w:val="%1."/>
+      <w:lvlJc w:val="left"/>
+      <w:pPr>
+        <w:ind w:left="720" w:hanging="360"/>
+      </w:pPr>
+    </w:lvl>
+    <w:lvl w:ilvl="1" w:tplc="04090019">
+      <w:start w:val="1"/>
+      <w:numFmt w:val="lowerLetter"/>
+      <w:lvlText w:val="%2."/>
+      <w:lvlJc w:val="left"/>
+      <w:pPr>
+        <w:ind w:left="1440" w:hanging="360"/>
+      </w:pPr>
+    </w:lvl>
+    <w:lvl w:ilvl="2" w:tplc="0409001B">
+      <w:start w:val="1"/>
+      <w:numFmt w:val="lowerRoman"/>
+      <w:lvlText w:val="%3."/>
+      <w:lvlJc w:val="right"/>
+      <w:pPr>
+        <w:ind w:left="2160" w:hanging="180"/>
+      </w:pPr>
+    </w:lvl>
+    <w:lvl w:ilvl="3" w:tplc="0409000F" w:tentative="1">
+      <w:start w:val="1"/>
+      <w:numFmt w:val="decimal"/>
+      <w:lvlText w:val="%4."/>
+      <w:lvlJc w:val="left"/>
+      <w:pPr>
+        <w:ind w:left="2880" w:hanging="360"/>
+      </w:pPr>
+    </w:lvl>
+    <w:lvl w:ilvl="4" w:tplc="04090019" w:tentative="1">
+      <w:start w:val="1"/>
+      <w:numFmt w:val="lowerLetter"/>
+      <w:lvlText w:val="%5."/>
+      <w:lvlJc w:val="left"/>
+      <w:pPr>
+        <w:ind w:left="3600" w:hanging="360"/>
+      </w:pPr>
+    </w:lvl>
+    <w:lvl w:ilvl="5" w:tplc="0409001B" w:tentative="1">
+      <w:start w:val="1"/>
+      <w:numFmt w:val="lowerRoman"/>
+      <w:lvlText w:val="%6."/>
+      <w:lvlJc w:val="right"/>
+      <w:pPr>
+        <w:ind w:left="4320" w:hanging="180"/>
+      </w:pPr>
+    </w:lvl>
+    <w:lvl w:ilvl="6" w:tplc="0409000F" w:tentative="1">
+      <w:start w:val="1"/>
+      <w:numFmt w:val="decimal"/>
+      <w:lvlText w:val="%7."/>
+      <w:lvlJc w:val="left"/>
+      <w:pPr>
+        <w:ind w:left="5040" w:hanging="360"/>
+      </w:pPr>
+    </w:lvl>
+    <w:lvl w:ilvl="7" w:tplc="04090019" w:tentative="1">
+      <w:start w:val="1"/>
+      <w:numFmt w:val="lowerLetter"/>
+      <w:lvlText w:val="%8."/>
+      <w:lvlJc w:val="left"/>
+      <w:pPr>
+        <w:ind w:left="5760" w:hanging="360"/>
+      </w:pPr>
+    </w:lvl>
+    <w:lvl w:ilvl="8" w:tplc="0409001B" w:tentative="1">
+      <w:start w:val="1"/>
+      <w:numFmt w:val="lowerRoman"/>
+      <w:lvlText w:val="%9."/>
+      <w:lvlJc w:val="right"/>
+      <w:pPr>
+        <w:ind w:left="6480" w:hanging="180"/>
+      </w:pPr>
+    </w:lvl>
+  </w:abstractNum>
   <w:num w:numId="1">
+    <w:abstractNumId w:val="2"/>
+  </w:num>
+  <w:num w:numId="2">
+    <w:abstractNumId w:val="3"/>
+  </w:num>
+  <w:num w:numId="3">
     <w:abstractNumId w:val="1"/>
   </w:num>
-  <w:num w:numId="2">
-    <w:abstractNumId w:val="2"/>
+  <w:num w:numId="4">
+    <w:abstractNumId w:val="6"/>
   </w:num>
-  <w:num w:numId="3">
+  <w:num w:numId="5">
+    <w:abstractNumId w:val="4"/>
+  </w:num>
+  <w:num w:numId="6">
+    <w:abstractNumId w:val="5"/>
+  </w:num>
+  <w:num w:numId="7">
     <w:abstractNumId w:val="0"/>
   </w:num>
-  <w:num w:numId="4">
-    <w:abstractNumId w:val="5"/>
-  </w:num>
-  <w:num w:numId="5">
-    <w:abstractNumId w:val="3"/>
-  </w:num>
-  <w:num w:numId="6">
-    <w:abstractNumId w:val="4"/>
+  <w:num w:numId="8">
+    <w:abstractNumId w:val="7"/>
   </w:num>
 </w:numbering>
 </file>
@@ -2208,10 +2962,32 @@
     <w:name w:val="Normal"/>
     <w:qFormat/>
   </w:style>
+  <w:style w:type="paragraph" w:styleId="Heading1">
+    <w:name w:val="heading 1"/>
+    <w:basedOn w:val="Normal"/>
+    <w:next w:val="Normal"/>
+    <w:link w:val="Heading1Char"/>
+    <w:uiPriority w:val="9"/>
+    <w:qFormat/>
+    <w:rsid w:val="00AA1D66"/>
+    <w:pPr>
+      <w:keepNext/>
+      <w:keepLines/>
+      <w:spacing w:before="480"/>
+      <w:outlineLvl w:val="0"/>
+    </w:pPr>
+    <w:rPr>
+      <w:rFonts w:asciiTheme="majorHAnsi" w:eastAsiaTheme="majorEastAsia" w:hAnsiTheme="majorHAnsi" w:cstheme="majorBidi"/>
+      <w:b/>
+      <w:bCs/>
+      <w:color w:val="345A8A" w:themeColor="accent1" w:themeShade="B5"/>
+      <w:sz w:val="32"/>
+      <w:szCs w:val="32"/>
+    </w:rPr>
+  </w:style>
   <w:style w:type="character" w:default="1" w:styleId="DefaultParagraphFont">
     <w:name w:val="Default Paragraph Font"/>
     <w:uiPriority w:val="1"/>
-    <w:semiHidden/>
     <w:unhideWhenUsed/>
   </w:style>
   <w:style w:type="table" w:default="1" w:styleId="TableNormal">
@@ -2282,6 +3058,21 @@
     <w:rPr>
       <w:color w:val="0000FF" w:themeColor="hyperlink"/>
       <w:u w:val="single"/>
+    </w:rPr>
+  </w:style>
+  <w:style w:type="character" w:customStyle="1" w:styleId="Heading1Char">
+    <w:name w:val="Heading 1 Char"/>
+    <w:basedOn w:val="DefaultParagraphFont"/>
+    <w:link w:val="Heading1"/>
+    <w:uiPriority w:val="9"/>
+    <w:rsid w:val="00AA1D66"/>
+    <w:rPr>
+      <w:rFonts w:asciiTheme="majorHAnsi" w:eastAsiaTheme="majorEastAsia" w:hAnsiTheme="majorHAnsi" w:cstheme="majorBidi"/>
+      <w:b/>
+      <w:bCs/>
+      <w:color w:val="345A8A" w:themeColor="accent1" w:themeShade="B5"/>
+      <w:sz w:val="32"/>
+      <w:szCs w:val="32"/>
     </w:rPr>
   </w:style>
 </w:styles>
@@ -2443,10 +3234,32 @@
     <w:name w:val="Normal"/>
     <w:qFormat/>
   </w:style>
+  <w:style w:type="paragraph" w:styleId="Heading1">
+    <w:name w:val="heading 1"/>
+    <w:basedOn w:val="Normal"/>
+    <w:next w:val="Normal"/>
+    <w:link w:val="Heading1Char"/>
+    <w:uiPriority w:val="9"/>
+    <w:qFormat/>
+    <w:rsid w:val="00AA1D66"/>
+    <w:pPr>
+      <w:keepNext/>
+      <w:keepLines/>
+      <w:spacing w:before="480"/>
+      <w:outlineLvl w:val="0"/>
+    </w:pPr>
+    <w:rPr>
+      <w:rFonts w:asciiTheme="majorHAnsi" w:eastAsiaTheme="majorEastAsia" w:hAnsiTheme="majorHAnsi" w:cstheme="majorBidi"/>
+      <w:b/>
+      <w:bCs/>
+      <w:color w:val="345A8A" w:themeColor="accent1" w:themeShade="B5"/>
+      <w:sz w:val="32"/>
+      <w:szCs w:val="32"/>
+    </w:rPr>
+  </w:style>
   <w:style w:type="character" w:default="1" w:styleId="DefaultParagraphFont">
     <w:name w:val="Default Paragraph Font"/>
     <w:uiPriority w:val="1"/>
-    <w:semiHidden/>
     <w:unhideWhenUsed/>
   </w:style>
   <w:style w:type="table" w:default="1" w:styleId="TableNormal">
@@ -2517,6 +3330,21 @@
     <w:rPr>
       <w:color w:val="0000FF" w:themeColor="hyperlink"/>
       <w:u w:val="single"/>
+    </w:rPr>
+  </w:style>
+  <w:style w:type="character" w:customStyle="1" w:styleId="Heading1Char">
+    <w:name w:val="Heading 1 Char"/>
+    <w:basedOn w:val="DefaultParagraphFont"/>
+    <w:link w:val="Heading1"/>
+    <w:uiPriority w:val="9"/>
+    <w:rsid w:val="00AA1D66"/>
+    <w:rPr>
+      <w:rFonts w:asciiTheme="majorHAnsi" w:eastAsiaTheme="majorEastAsia" w:hAnsiTheme="majorHAnsi" w:cstheme="majorBidi"/>
+      <w:b/>
+      <w:bCs/>
+      <w:color w:val="345A8A" w:themeColor="accent1" w:themeShade="B5"/>
+      <w:sz w:val="32"/>
+      <w:szCs w:val="32"/>
     </w:rPr>
   </w:style>
 </w:styles>

</xml_diff>